<commit_message>
version change of pkh
git-svn-id: svn://127.0.0.1/Core@7989 17c802ae-cbca-534c-9e8e-6d19a4926c45
</commit_message>
<xml_diff>
--- a/trunk/doc/readme_exnm04060006en_updt6.docx
+++ b/trunk/doc/readme_exnm04060006en_updt6.docx
@@ -70,21 +70,11 @@
       <w:pPr>
         <w:pStyle w:val="coverinfo"/>
       </w:pPr>
-      <w:r>
-        <w:fldChar w:fldCharType="begin"/>
-      </w:r>
-      <w:r>
-        <w:instrText xml:space="preserve"> DOCPROPERTY  $Product$  \* MERGEFORMAT </w:instrText>
-      </w:r>
-      <w:r>
-        <w:fldChar w:fldCharType="separate"/>
-      </w:r>
-      <w:r>
-        <w:t>Network Manager</w:t>
-      </w:r>
-      <w:r>
-        <w:fldChar w:fldCharType="end"/>
-      </w:r>
+      <w:fldSimple w:instr=" DOCPROPERTY  $Product$  \* MERGEFORMAT ">
+        <w:r>
+          <w:t>Network Manager</w:t>
+        </w:r>
+      </w:fldSimple>
     </w:p>
     <w:p>
       <w:pPr>
@@ -114,39 +104,19 @@
       <w:pPr>
         <w:pStyle w:val="CoverVersion"/>
       </w:pPr>
-      <w:r>
-        <w:fldChar w:fldCharType="begin"/>
-      </w:r>
-      <w:r>
-        <w:instrText xml:space="preserve"> DOCPROPERTY  "$Base Release$"  \* MERGEFORMAT </w:instrText>
-      </w:r>
-      <w:r>
-        <w:fldChar w:fldCharType="separate"/>
-      </w:r>
-      <w:r>
-        <w:t>4.6.0.0</w:t>
-      </w:r>
-      <w:r>
-        <w:fldChar w:fldCharType="end"/>
-      </w:r>
+      <w:fldSimple w:instr=" DOCPROPERTY  &quot;$Base Release$&quot;  \* MERGEFORMAT ">
+        <w:r>
+          <w:t>4.6.0.0</w:t>
+        </w:r>
+      </w:fldSimple>
       <w:r>
         <w:t xml:space="preserve"> Fix </w:t>
       </w:r>
-      <w:r>
-        <w:fldChar w:fldCharType="begin"/>
-      </w:r>
-      <w:r>
-        <w:instrText xml:space="preserve"> DOCPROPERTY  "$Fix Number$"  \* MERGEFORMAT </w:instrText>
-      </w:r>
-      <w:r>
-        <w:fldChar w:fldCharType="separate"/>
-      </w:r>
-      <w:r>
-        <w:t>6</w:t>
-      </w:r>
-      <w:r>
-        <w:fldChar w:fldCharType="end"/>
-      </w:r>
+      <w:fldSimple w:instr=" DOCPROPERTY  &quot;$Fix Number$&quot;  \* MERGEFORMAT ">
+        <w:r>
+          <w:t>6</w:t>
+        </w:r>
+      </w:fldSimple>
     </w:p>
     <w:p>
       <w:pPr>
@@ -521,72 +491,39 @@
       <w:r>
         <w:t xml:space="preserve">This document defines the changes made to the </w:t>
       </w:r>
+      <w:fldSimple w:instr=" DOCPROPERTY  $Product$  \* MERGEFORMAT ">
+        <w:r>
+          <w:t>Network Manager</w:t>
+        </w:r>
+      </w:fldSimple>
       <w:r>
         <w:fldChar w:fldCharType="begin"/>
       </w:r>
       <w:r>
-        <w:instrText xml:space="preserve"> DOCPROPERTY  $Product$  \* MERGEFORMAT </w:instrText>
-      </w:r>
-      <w:r>
-        <w:fldChar w:fldCharType="separate"/>
-      </w:r>
-      <w:r>
-        <w:t>Network Manager</w:t>
+        <w:instrText xml:space="preserve"> SUBJECT   \* MERGEFORMAT </w:instrText>
       </w:r>
       <w:r>
         <w:fldChar w:fldCharType="end"/>
       </w:r>
       <w:r>
-        <w:fldChar w:fldCharType="begin"/>
-      </w:r>
-      <w:r>
-        <w:instrText xml:space="preserve"> SUBJECT   \* MERGEFORMAT </w:instrText>
-      </w:r>
-      <w:r>
-        <w:fldChar w:fldCharType="end"/>
-      </w:r>
-      <w:r>
         <w:t xml:space="preserve"> </w:t>
       </w:r>
       <w:r>
         <w:t xml:space="preserve">product for </w:t>
       </w:r>
-      <w:r>
-        <w:fldChar w:fldCharType="begin"/>
-      </w:r>
-      <w:r>
-        <w:instrText xml:space="preserve"> DOCPROPERTY  "$Base Rel</w:instrText>
-      </w:r>
-      <w:r>
-        <w:instrText xml:space="preserve">ease$"  \* MERGEFORMAT </w:instrText>
-      </w:r>
-      <w:r>
-        <w:fldChar w:fldCharType="separate"/>
-      </w:r>
-      <w:r>
-        <w:t>4.6.0.0</w:t>
-      </w:r>
-      <w:r>
-        <w:fldChar w:fldCharType="end"/>
-      </w:r>
+      <w:fldSimple w:instr=" DOCPROPERTY  &quot;$Base Release$&quot;  \* MERGEFORMAT ">
+        <w:r>
+          <w:t>4.6.0.0</w:t>
+        </w:r>
+      </w:fldSimple>
       <w:r>
         <w:t xml:space="preserve"> Fix </w:t>
       </w:r>
-      <w:r>
-        <w:fldChar w:fldCharType="begin"/>
-      </w:r>
-      <w:r>
-        <w:instrText xml:space="preserve"> DOCPROPERTY  "$Fix Number$"  \* MERGEFORMAT </w:instrText>
-      </w:r>
-      <w:r>
-        <w:fldChar w:fldCharType="separate"/>
-      </w:r>
-      <w:r>
-        <w:t>6</w:t>
-      </w:r>
-      <w:r>
-        <w:fldChar w:fldCharType="end"/>
-      </w:r>
+      <w:fldSimple w:instr=" DOCPROPERTY  &quot;$Fix Number$&quot;  \* MERGEFORMAT ">
+        <w:r>
+          <w:t>6</w:t>
+        </w:r>
+      </w:fldSimple>
       <w:r>
         <w:t xml:space="preserve"> </w:t>
       </w:r>
@@ -665,21 +602,11 @@
             <w:pPr>
               <w:pStyle w:val="TableText"/>
             </w:pPr>
-            <w:r>
-              <w:fldChar w:fldCharType="begin"/>
-            </w:r>
-            <w:r>
-              <w:instrText xml:space="preserve"> DOCPROPERTY  "$Base Release$"  \* MERGEFORMAT </w:instrText>
-            </w:r>
-            <w:r>
-              <w:fldChar w:fldCharType="separate"/>
-            </w:r>
-            <w:r>
-              <w:t>4.6.0.0</w:t>
-            </w:r>
-            <w:r>
-              <w:fldChar w:fldCharType="end"/>
-            </w:r>
+            <w:fldSimple w:instr=" DOCPROPERTY  &quot;$Base Release$&quot;  \* MERGEFORMAT ">
+              <w:r>
+                <w:t>4.6.0.0</w:t>
+              </w:r>
+            </w:fldSimple>
           </w:p>
         </w:tc>
       </w:tr>
@@ -715,6 +642,9 @@
             <w:pPr>
               <w:pStyle w:val="TableText"/>
             </w:pPr>
+            <w:r>
+              <w:t>The fix applies fine-grain-access-control security on DOC_LOCATIONS, HIG_DIRECTORIES and DOCS</w:t>
+            </w:r>
           </w:p>
         </w:tc>
       </w:tr>
@@ -750,6 +680,11 @@
             <w:pPr>
               <w:pStyle w:val="TableText"/>
             </w:pPr>
+            <w:r>
+              <w:t>Sole Access to the database tables and affected packages</w:t>
+            </w:r>
+            <w:bookmarkStart w:id="2" w:name="_GoBack"/>
+            <w:bookmarkEnd w:id="2"/>
           </w:p>
         </w:tc>
       </w:tr>
@@ -803,29 +738,15 @@
               </w:rPr>
               <w:t xml:space="preserve">that </w:t>
             </w:r>
-            <w:r>
-              <w:fldChar w:fldCharType="begin"/>
-            </w:r>
-            <w:r>
-              <w:instrText xml:space="preserve"> DOCPROPERTY  "$Bentley Select Release$"  \* MERGEFORMAT </w:instrText>
-            </w:r>
-            <w:r>
-              <w:fldChar w:fldCharType="separate"/>
-            </w:r>
-            <w:r>
-              <w:rPr>
-                <w:sz w:val="16"/>
-                <w:szCs w:val="16"/>
-              </w:rPr>
-              <w:t>exnm04060006en_updt6</w:t>
-            </w:r>
-            <w:r>
-              <w:rPr>
-                <w:sz w:val="16"/>
-                <w:szCs w:val="16"/>
-              </w:rPr>
-              <w:fldChar w:fldCharType="end"/>
-            </w:r>
+            <w:fldSimple w:instr=" DOCPROPERTY  &quot;$Bentley Select Release$&quot;  \* MERGEFORMAT ">
+              <w:r>
+                <w:rPr>
+                  <w:sz w:val="16"/>
+                  <w:szCs w:val="16"/>
+                </w:rPr>
+                <w:t>exnm04060006en_updt6</w:t>
+              </w:r>
+            </w:fldSimple>
             <w:r>
               <w:rPr>
                 <w:sz w:val="16"/>
@@ -885,27 +806,14 @@
               </w:rPr>
               <w:t xml:space="preserve">At the prompt type START </w:t>
             </w:r>
-            <w:r>
-              <w:fldChar w:fldCharType="begin"/>
-            </w:r>
-            <w:r>
-              <w:instrText xml:space="preserve"> DOCPROPERTY  "$Install SQL Script$"  \* MERGEFORMAT </w:instrText>
-            </w:r>
-            <w:r>
-              <w:fldChar w:fldCharType="separate"/>
-            </w:r>
-            <w:r>
-              <w:rPr>
-                <w:szCs w:val="16"/>
-              </w:rPr>
-              <w:t>nm_4600_fix6.sql</w:t>
-            </w:r>
-            <w:r>
-              <w:rPr>
-                <w:szCs w:val="16"/>
-              </w:rPr>
-              <w:fldChar w:fldCharType="end"/>
-            </w:r>
+            <w:fldSimple w:instr=" DOCPROPERTY  &quot;$Install SQL Script$&quot;  \* MERGEFORMAT ">
+              <w:r>
+                <w:rPr>
+                  <w:szCs w:val="16"/>
+                </w:rPr>
+                <w:t>nm_4600_fix6.sql</w:t>
+              </w:r>
+            </w:fldSimple>
             <w:r>
               <w:rPr>
                 <w:szCs w:val="16"/>
@@ -1098,11 +1006,11 @@
       <w:pPr>
         <w:pStyle w:val="Heading1"/>
       </w:pPr>
-      <w:bookmarkStart w:id="2" w:name="_Toc355163271"/>
+      <w:bookmarkStart w:id="3" w:name="_Toc355163271"/>
       <w:r>
         <w:t>List of Amended Files</w:t>
       </w:r>
-      <w:bookmarkEnd w:id="2"/>
+      <w:bookmarkEnd w:id="3"/>
     </w:p>
     <w:tbl>
       <w:tblPr>
@@ -1223,7 +1131,7 @@
               <w:pStyle w:val="TableText"/>
             </w:pPr>
             <w:r>
-              <w:t>1.4</w:t>
+              <w:t>1.5</w:t>
             </w:r>
           </w:p>
         </w:tc>
@@ -1331,8 +1239,6 @@
             <w:r>
               <w:t>2.3</w:t>
             </w:r>
-            <w:bookmarkStart w:id="3" w:name="_GoBack"/>
-            <w:bookmarkEnd w:id="3"/>
           </w:p>
         </w:tc>
       </w:tr>
@@ -2238,7 +2144,18 @@
           <w:highlight w:val="white"/>
           <w:lang w:val="en-US"/>
         </w:rPr>
-        <w:t xml:space="preserve"> </w:t>
+        <w:t xml:space="preserve"> &lt;directory&gt; </w:t>
+      </w:r>
+      <w:r>
+        <w:rPr>
+          <w:rFonts w:ascii="Courier" w:hAnsi="Courier" w:cs="Courier"/>
+          <w:color w:val="0000FF"/>
+          <w:sz w:val="20"/>
+          <w:szCs w:val="20"/>
+          <w:highlight w:val="white"/>
+          <w:lang w:val="en-US"/>
+        </w:rPr>
+        <w:t>FROM</w:t>
       </w:r>
       <w:r>
         <w:rPr>
@@ -2249,51 +2166,7 @@
           <w:highlight w:val="white"/>
           <w:lang w:val="en-US"/>
         </w:rPr>
-        <w:t>&lt;directory&gt;</w:t>
-      </w:r>
-      <w:r>
-        <w:rPr>
-          <w:rFonts w:ascii="Courier" w:hAnsi="Courier" w:cs="Courier"/>
-          <w:color w:val="000000"/>
-          <w:sz w:val="20"/>
-          <w:szCs w:val="20"/>
-          <w:highlight w:val="white"/>
-          <w:lang w:val="en-US"/>
-        </w:rPr>
-        <w:t xml:space="preserve"> </w:t>
-      </w:r>
-      <w:r>
-        <w:rPr>
-          <w:rFonts w:ascii="Courier" w:hAnsi="Courier" w:cs="Courier"/>
-          <w:color w:val="0000FF"/>
-          <w:sz w:val="20"/>
-          <w:szCs w:val="20"/>
-          <w:highlight w:val="white"/>
-          <w:lang w:val="en-US"/>
-        </w:rPr>
-        <w:t>FROM</w:t>
-      </w:r>
-      <w:r>
-        <w:rPr>
-          <w:rFonts w:ascii="Courier" w:hAnsi="Courier" w:cs="Courier"/>
-          <w:color w:val="000000"/>
-          <w:sz w:val="20"/>
-          <w:szCs w:val="20"/>
-          <w:highlight w:val="white"/>
-          <w:lang w:val="en-US"/>
-        </w:rPr>
-        <w:t xml:space="preserve"> </w:t>
-      </w:r>
-      <w:r>
-        <w:rPr>
-          <w:rFonts w:ascii="Courier" w:hAnsi="Courier" w:cs="Courier"/>
-          <w:color w:val="000000"/>
-          <w:sz w:val="20"/>
-          <w:szCs w:val="20"/>
-          <w:highlight w:val="white"/>
-          <w:lang w:val="en-US"/>
-        </w:rPr>
-        <w:t>&lt;role&gt;</w:t>
+        <w:t xml:space="preserve"> &lt;role&gt;</w:t>
       </w:r>
     </w:p>
     <w:p>
@@ -4275,21 +4148,11 @@
               <w:rStyle w:val="HighlightText"/>
             </w:rPr>
           </w:pPr>
-          <w:r>
-            <w:fldChar w:fldCharType="begin"/>
-          </w:r>
-          <w:r>
-            <w:instrText xml:space="preserve"> DOCPROPERTY  $Product$  \* MERGEFORMAT </w:instrText>
-          </w:r>
-          <w:r>
-            <w:fldChar w:fldCharType="separate"/>
-          </w:r>
-          <w:r>
-            <w:t>Network Manager</w:t>
-          </w:r>
-          <w:r>
-            <w:fldChar w:fldCharType="end"/>
-          </w:r>
+          <w:fldSimple w:instr=" DOCPROPERTY  $Product$  \* MERGEFORMAT ">
+            <w:r>
+              <w:t>Network Manager</w:t>
+            </w:r>
+          </w:fldSimple>
           <w:r>
             <w:t xml:space="preserve"> Fix Release Notes</w:t>
           </w:r>
@@ -4336,39 +4199,19 @@
           <w:vAlign w:val="center"/>
         </w:tcPr>
         <w:p>
-          <w:r>
-            <w:fldChar w:fldCharType="begin"/>
-          </w:r>
-          <w:r>
-            <w:instrText xml:space="preserve"> DOCPROPERTY  "$Base Release$"  \* MERGEFORMAT </w:instrText>
-          </w:r>
-          <w:r>
-            <w:fldChar w:fldCharType="separate"/>
-          </w:r>
-          <w:r>
-            <w:t>4.6.0.0</w:t>
-          </w:r>
-          <w:r>
-            <w:fldChar w:fldCharType="end"/>
-          </w:r>
+          <w:fldSimple w:instr=" DOCPROPERTY  &quot;$Base Release$&quot;  \* MERGEFORMAT ">
+            <w:r>
+              <w:t>4.6.0.0</w:t>
+            </w:r>
+          </w:fldSimple>
           <w:r>
             <w:t xml:space="preserve"> Fix </w:t>
           </w:r>
-          <w:r>
-            <w:fldChar w:fldCharType="begin"/>
-          </w:r>
-          <w:r>
-            <w:instrText xml:space="preserve"> DOCPROPERTY  "$Fix Number$"  \* MERGEFORMAT </w:instrText>
-          </w:r>
-          <w:r>
-            <w:fldChar w:fldCharType="separate"/>
-          </w:r>
-          <w:r>
-            <w:t>6</w:t>
-          </w:r>
-          <w:r>
-            <w:fldChar w:fldCharType="end"/>
-          </w:r>
+          <w:fldSimple w:instr=" DOCPROPERTY  &quot;$Fix Number$&quot;  \* MERGEFORMAT ">
+            <w:r>
+              <w:t>6</w:t>
+            </w:r>
+          </w:fldSimple>
           <w:r>
             <w:fldChar w:fldCharType="begin"/>
           </w:r>
@@ -4392,21 +4235,11 @@
           <w:r>
             <w:t xml:space="preserve">: </w:t>
           </w:r>
-          <w:r>
-            <w:fldChar w:fldCharType="begin"/>
-          </w:r>
-          <w:r>
-            <w:instrText xml:space="preserve"> DOCPROPERTY  "$Release Date$"  \* MERGEFORMAT </w:instrText>
-          </w:r>
-          <w:r>
-            <w:fldChar w:fldCharType="separate"/>
-          </w:r>
-          <w:r>
-            <w:t>1st May 2013</w:t>
-          </w:r>
-          <w:r>
-            <w:fldChar w:fldCharType="end"/>
-          </w:r>
+          <w:fldSimple w:instr=" DOCPROPERTY  &quot;$Release Date$&quot;  \* MERGEFORMAT ">
+            <w:r>
+              <w:t>1st May 2013</w:t>
+            </w:r>
+          </w:fldSimple>
         </w:p>
       </w:tc>
       <w:tc>

</xml_diff>

<commit_message>
spelling adjustments after failure of system testing/product review
git-svn-id: svn://127.0.0.1/Core@8001 17c802ae-cbca-534c-9e8e-6d19a4926c45
</commit_message>
<xml_diff>
--- a/trunk/doc/readme_exnm04060006en_updt6.docx
+++ b/trunk/doc/readme_exnm04060006en_updt6.docx
@@ -2,7 +2,10 @@
 <file path=word/document.xml><?xml version="1.0" encoding="utf-8"?>
 <w:document xmlns:wpc="http://schemas.microsoft.com/office/word/2010/wordprocessingCanvas" xmlns:mc="http://schemas.openxmlformats.org/markup-compatibility/2006" xmlns:o="urn:schemas-microsoft-com:office:office" xmlns:r="http://schemas.openxmlformats.org/officeDocument/2006/relationships" xmlns:m="http://schemas.openxmlformats.org/officeDocument/2006/math" xmlns:v="urn:schemas-microsoft-com:vml" xmlns:wp14="http://schemas.microsoft.com/office/word/2010/wordprocessingDrawing" xmlns:wp="http://schemas.openxmlformats.org/drawingml/2006/wordprocessingDrawing" xmlns:w10="urn:schemas-microsoft-com:office:word" xmlns:w="http://schemas.openxmlformats.org/wordprocessingml/2006/main" xmlns:w14="http://schemas.microsoft.com/office/word/2010/wordml" xmlns:wpg="http://schemas.microsoft.com/office/word/2010/wordprocessingGroup" xmlns:wpi="http://schemas.microsoft.com/office/word/2010/wordprocessingInk" xmlns:wne="http://schemas.microsoft.com/office/word/2006/wordml" xmlns:wps="http://schemas.microsoft.com/office/word/2010/wordprocessingShape" mc:Ignorable="w14 wp14">
   <w:body>
-    <w:p/>
+    <w:p>
+      <w:bookmarkStart w:id="0" w:name="_GoBack"/>
+      <w:bookmarkEnd w:id="0"/>
+    </w:p>
     <w:p/>
     <w:p/>
     <w:p/>
@@ -70,11 +73,21 @@
       <w:pPr>
         <w:pStyle w:val="coverinfo"/>
       </w:pPr>
-      <w:fldSimple w:instr=" DOCPROPERTY  $Product$  \* MERGEFORMAT ">
-        <w:r>
-          <w:t>Network Manager</w:t>
-        </w:r>
-      </w:fldSimple>
+      <w:r>
+        <w:fldChar w:fldCharType="begin"/>
+      </w:r>
+      <w:r>
+        <w:instrText xml:space="preserve"> DOCPROPERTY  $Product$  \* MERGEFORMAT </w:instrText>
+      </w:r>
+      <w:r>
+        <w:fldChar w:fldCharType="separate"/>
+      </w:r>
+      <w:r>
+        <w:t>Network Manager</w:t>
+      </w:r>
+      <w:r>
+        <w:fldChar w:fldCharType="end"/>
+      </w:r>
     </w:p>
     <w:p>
       <w:pPr>
@@ -104,19 +117,39 @@
       <w:pPr>
         <w:pStyle w:val="CoverVersion"/>
       </w:pPr>
-      <w:fldSimple w:instr=" DOCPROPERTY  &quot;$Base Release$&quot;  \* MERGEFORMAT ">
-        <w:r>
-          <w:t>4.6.0.0</w:t>
-        </w:r>
-      </w:fldSimple>
+      <w:r>
+        <w:fldChar w:fldCharType="begin"/>
+      </w:r>
+      <w:r>
+        <w:instrText xml:space="preserve"> DOCPROPERTY  "$Base Release$"  \* MERGEFORMAT </w:instrText>
+      </w:r>
+      <w:r>
+        <w:fldChar w:fldCharType="separate"/>
+      </w:r>
+      <w:r>
+        <w:t>4.6.0.0</w:t>
+      </w:r>
+      <w:r>
+        <w:fldChar w:fldCharType="end"/>
+      </w:r>
       <w:r>
         <w:t xml:space="preserve"> Fix </w:t>
       </w:r>
-      <w:fldSimple w:instr=" DOCPROPERTY  &quot;$Fix Number$&quot;  \* MERGEFORMAT ">
-        <w:r>
-          <w:t>6</w:t>
-        </w:r>
-      </w:fldSimple>
+      <w:r>
+        <w:fldChar w:fldCharType="begin"/>
+      </w:r>
+      <w:r>
+        <w:instrText xml:space="preserve"> DOCPROPERTY  "$Fix Number$"  \* MERGEFORMAT </w:instrText>
+      </w:r>
+      <w:r>
+        <w:fldChar w:fldCharType="separate"/>
+      </w:r>
+      <w:r>
+        <w:t>6</w:t>
+      </w:r>
+      <w:r>
+        <w:fldChar w:fldCharType="end"/>
+      </w:r>
     </w:p>
     <w:p>
       <w:pPr>
@@ -477,12 +510,12 @@
       <w:pPr>
         <w:pStyle w:val="Heading1"/>
       </w:pPr>
-      <w:bookmarkStart w:id="0" w:name="_Toc355163269"/>
+      <w:bookmarkStart w:id="1" w:name="_Toc355163269"/>
       <w:r>
         <w:lastRenderedPageBreak/>
         <w:t>Introduction</w:t>
       </w:r>
-      <w:bookmarkEnd w:id="0"/>
+      <w:bookmarkEnd w:id="1"/>
       <w:r>
         <w:t xml:space="preserve"> </w:t>
       </w:r>
@@ -491,15 +524,25 @@
       <w:r>
         <w:t xml:space="preserve">This document defines the changes made to the </w:t>
       </w:r>
-      <w:fldSimple w:instr=" DOCPROPERTY  $Product$  \* MERGEFORMAT ">
-        <w:r>
-          <w:t>Network Manager</w:t>
-        </w:r>
-      </w:fldSimple>
       <w:r>
         <w:fldChar w:fldCharType="begin"/>
       </w:r>
       <w:r>
+        <w:instrText xml:space="preserve"> DOCPROPERTY  $Product$  \* MERGEFORMAT </w:instrText>
+      </w:r>
+      <w:r>
+        <w:fldChar w:fldCharType="separate"/>
+      </w:r>
+      <w:r>
+        <w:t>Network Manager</w:t>
+      </w:r>
+      <w:r>
+        <w:fldChar w:fldCharType="end"/>
+      </w:r>
+      <w:r>
+        <w:fldChar w:fldCharType="begin"/>
+      </w:r>
+      <w:r>
         <w:instrText xml:space="preserve"> SUBJECT   \* MERGEFORMAT </w:instrText>
       </w:r>
       <w:r>
@@ -511,19 +554,42 @@
       <w:r>
         <w:t xml:space="preserve">product for </w:t>
       </w:r>
-      <w:fldSimple w:instr=" DOCPROPERTY  &quot;$Base Release$&quot;  \* MERGEFORMAT ">
-        <w:r>
-          <w:t>4.6.0.0</w:t>
-        </w:r>
-      </w:fldSimple>
+      <w:r>
+        <w:fldChar w:fldCharType="begin"/>
+      </w:r>
+      <w:r>
+        <w:instrText xml:space="preserve"> DOCPROPERTY  "$Base Rel</w:instrText>
+      </w:r>
+      <w:r>
+        <w:instrText xml:space="preserve">ease$"  \* MERGEFORMAT </w:instrText>
+      </w:r>
+      <w:r>
+        <w:fldChar w:fldCharType="separate"/>
+      </w:r>
+      <w:r>
+        <w:t>4.6.0.0</w:t>
+      </w:r>
+      <w:r>
+        <w:fldChar w:fldCharType="end"/>
+      </w:r>
       <w:r>
         <w:t xml:space="preserve"> Fix </w:t>
       </w:r>
-      <w:fldSimple w:instr=" DOCPROPERTY  &quot;$Fix Number$&quot;  \* MERGEFORMAT ">
-        <w:r>
-          <w:t>6</w:t>
-        </w:r>
-      </w:fldSimple>
+      <w:r>
+        <w:fldChar w:fldCharType="begin"/>
+      </w:r>
+      <w:r>
+        <w:instrText xml:space="preserve"> DOCPROPERTY  "$Fix Number$"  \* MERGEFORMAT </w:instrText>
+      </w:r>
+      <w:r>
+        <w:fldChar w:fldCharType="separate"/>
+      </w:r>
+      <w:r>
+        <w:t>6</w:t>
+      </w:r>
+      <w:r>
+        <w:fldChar w:fldCharType="end"/>
+      </w:r>
       <w:r>
         <w:t xml:space="preserve"> </w:t>
       </w:r>
@@ -540,11 +606,11 @@
       <w:pPr>
         <w:pStyle w:val="Heading1"/>
       </w:pPr>
-      <w:bookmarkStart w:id="1" w:name="_Toc355163270"/>
+      <w:bookmarkStart w:id="2" w:name="_Toc355163270"/>
       <w:r>
         <w:t>Fix Details</w:t>
       </w:r>
-      <w:bookmarkEnd w:id="1"/>
+      <w:bookmarkEnd w:id="2"/>
     </w:p>
     <w:tbl>
       <w:tblPr>
@@ -602,11 +668,21 @@
             <w:pPr>
               <w:pStyle w:val="TableText"/>
             </w:pPr>
-            <w:fldSimple w:instr=" DOCPROPERTY  &quot;$Base Release$&quot;  \* MERGEFORMAT ">
-              <w:r>
-                <w:t>4.6.0.0</w:t>
-              </w:r>
-            </w:fldSimple>
+            <w:r>
+              <w:fldChar w:fldCharType="begin"/>
+            </w:r>
+            <w:r>
+              <w:instrText xml:space="preserve"> DOCPROPERTY  "$Base Release$"  \* MERGEFORMAT </w:instrText>
+            </w:r>
+            <w:r>
+              <w:fldChar w:fldCharType="separate"/>
+            </w:r>
+            <w:r>
+              <w:t>4.6.0.0</w:t>
+            </w:r>
+            <w:r>
+              <w:fldChar w:fldCharType="end"/>
+            </w:r>
           </w:p>
         </w:tc>
       </w:tr>
@@ -683,8 +759,6 @@
             <w:r>
               <w:t>Sole Access to the database tables and affected packages</w:t>
             </w:r>
-            <w:bookmarkStart w:id="2" w:name="_GoBack"/>
-            <w:bookmarkEnd w:id="2"/>
           </w:p>
         </w:tc>
       </w:tr>
@@ -738,15 +812,29 @@
               </w:rPr>
               <w:t xml:space="preserve">that </w:t>
             </w:r>
-            <w:fldSimple w:instr=" DOCPROPERTY  &quot;$Bentley Select Release$&quot;  \* MERGEFORMAT ">
-              <w:r>
-                <w:rPr>
-                  <w:sz w:val="16"/>
-                  <w:szCs w:val="16"/>
-                </w:rPr>
-                <w:t>exnm04060006en_updt6</w:t>
-              </w:r>
-            </w:fldSimple>
+            <w:r>
+              <w:fldChar w:fldCharType="begin"/>
+            </w:r>
+            <w:r>
+              <w:instrText xml:space="preserve"> DOCPROPERTY  "$Bentley Select Release$"  \* MERGEFORMAT </w:instrText>
+            </w:r>
+            <w:r>
+              <w:fldChar w:fldCharType="separate"/>
+            </w:r>
+            <w:r>
+              <w:rPr>
+                <w:sz w:val="16"/>
+                <w:szCs w:val="16"/>
+              </w:rPr>
+              <w:t>exnm04060006en_updt6</w:t>
+            </w:r>
+            <w:r>
+              <w:rPr>
+                <w:sz w:val="16"/>
+                <w:szCs w:val="16"/>
+              </w:rPr>
+              <w:fldChar w:fldCharType="end"/>
+            </w:r>
             <w:r>
               <w:rPr>
                 <w:sz w:val="16"/>
@@ -806,14 +894,27 @@
               </w:rPr>
               <w:t xml:space="preserve">At the prompt type START </w:t>
             </w:r>
-            <w:fldSimple w:instr=" DOCPROPERTY  &quot;$Install SQL Script$&quot;  \* MERGEFORMAT ">
-              <w:r>
-                <w:rPr>
-                  <w:szCs w:val="16"/>
-                </w:rPr>
-                <w:t>nm_4600_fix6.sql</w:t>
-              </w:r>
-            </w:fldSimple>
+            <w:r>
+              <w:fldChar w:fldCharType="begin"/>
+            </w:r>
+            <w:r>
+              <w:instrText xml:space="preserve"> DOCPROPERTY  "$Install SQL Script$"  \* MERGEFORMAT </w:instrText>
+            </w:r>
+            <w:r>
+              <w:fldChar w:fldCharType="separate"/>
+            </w:r>
+            <w:r>
+              <w:rPr>
+                <w:szCs w:val="16"/>
+              </w:rPr>
+              <w:t>nm_4600_fix6.sql</w:t>
+            </w:r>
+            <w:r>
+              <w:rPr>
+                <w:szCs w:val="16"/>
+              </w:rPr>
+              <w:fldChar w:fldCharType="end"/>
+            </w:r>
             <w:r>
               <w:rPr>
                 <w:szCs w:val="16"/>
@@ -1203,7 +1304,6 @@
                 <w:iCs w:val="0"/>
               </w:rPr>
             </w:pPr>
-            <w:proofErr w:type="spellStart"/>
             <w:r>
               <w:rPr>
                 <w:rStyle w:val="TableTitleline"/>
@@ -1224,7 +1324,6 @@
               </w:rPr>
               <w:t>ig_directory_roles_a_iud_trg.trg</w:t>
             </w:r>
-            <w:proofErr w:type="spellEnd"/>
           </w:p>
         </w:tc>
         <w:tc>
@@ -2967,7 +3066,6 @@
                 <w:iCs w:val="0"/>
               </w:rPr>
             </w:pPr>
-            <w:proofErr w:type="spellStart"/>
             <w:r>
               <w:rPr>
                 <w:rStyle w:val="TableTitleline"/>
@@ -2976,18 +3074,7 @@
                 <w:i w:val="0"/>
                 <w:iCs w:val="0"/>
               </w:rPr>
-              <w:t>Hig_directories</w:t>
-            </w:r>
-            <w:proofErr w:type="spellEnd"/>
-            <w:r>
-              <w:rPr>
-                <w:rStyle w:val="TableTitleline"/>
-                <w:b w:val="0"/>
-                <w:bCs w:val="0"/>
-                <w:i w:val="0"/>
-                <w:iCs w:val="0"/>
-              </w:rPr>
-              <w:t xml:space="preserve"> form HIG1895 gives unhandled Java exception</w:t>
+              <w:t>Hig_directories form HIG1895 gives unhandled Java exception</w:t>
             </w:r>
           </w:p>
         </w:tc>
@@ -3068,19 +3155,17 @@
           <w:sz w:val="15"/>
           <w:szCs w:val="15"/>
         </w:rPr>
-        <w:t>The MCI bulk download form starts with a default value derived from system or user option. The form needs a location which corresponds to an Oracle directory which is also mapped into a HIG_DIRECTORY record. Each HIG_DIRECTORY record may be associated with a role. If the user has no default directory (from the option), the location field is set to 'UNKNOWN'. The View Directory button is still active despite a meaningless location field. If used, the button attempts to read a non-existent directory. The result is an error message:</w:t>
-      </w:r>
-    </w:p>
-    <w:p>
-      <w:pPr>
-        <w:pStyle w:val="NormalWeb"/>
+        <w:t xml:space="preserve">The MCI bulk </w:t>
+      </w:r>
+      <w:r>
         <w:rPr>
           <w:rFonts w:ascii="Verdana" w:hAnsi="Verdana"/>
           <w:color w:val="000000"/>
           <w:sz w:val="15"/>
           <w:szCs w:val="15"/>
         </w:rPr>
-      </w:pPr>
+        <w:t>upload</w:t>
+      </w:r>
       <w:r>
         <w:rPr>
           <w:rFonts w:ascii="Verdana" w:hAnsi="Verdana"/>
@@ -3088,19 +3173,19 @@
           <w:sz w:val="15"/>
           <w:szCs w:val="15"/>
         </w:rPr>
-        <w:t xml:space="preserve">ORA-29532: Java call terminated by uncaught Java exception: </w:t>
-      </w:r>
-      <w:proofErr w:type="spellStart"/>
-      <w:r>
+        <w:t xml:space="preserve"> form starts with a default value derived from system or user option. The form needs a location which corresponds to an Oracle directory which is also mapped into a HIG_DIRECTORY record. Each HIG_DIRECTORY record may be associated with a role. If the user has no default directory (from the option), the location field is set to 'UNKNOWN'. The View Directory button is still active despite a meaningless location field. If used, the button attempts to read a non-existent directory. The result is an error message:</w:t>
+      </w:r>
+    </w:p>
+    <w:p>
+      <w:pPr>
+        <w:pStyle w:val="NormalWeb"/>
         <w:rPr>
           <w:rFonts w:ascii="Verdana" w:hAnsi="Verdana"/>
           <w:color w:val="000000"/>
           <w:sz w:val="15"/>
           <w:szCs w:val="15"/>
         </w:rPr>
-        <w:t>java.lang.NullPointerException</w:t>
-      </w:r>
-      <w:proofErr w:type="spellEnd"/>
+      </w:pPr>
       <w:r>
         <w:rPr>
           <w:rFonts w:ascii="Verdana" w:hAnsi="Verdana"/>
@@ -3108,7 +3193,7 @@
           <w:sz w:val="15"/>
           <w:szCs w:val="15"/>
         </w:rPr>
-        <w:t xml:space="preserve"> (raised in NM3FILE line 60).</w:t>
+        <w:t>ORA-29532: Java call terminated by uncaught Java exception: java.lang.NullPointerException (raised in NM3FILE line 60).</w:t>
       </w:r>
     </w:p>
     <w:p>
@@ -3128,19 +3213,19 @@
           <w:sz w:val="15"/>
           <w:szCs w:val="15"/>
         </w:rPr>
-        <w:t xml:space="preserve">The same is true if the user has a valid location but this location has not been made available to the user through roles. In this case when the button is used, it will fail with the </w:t>
-      </w:r>
-      <w:proofErr w:type="gramStart"/>
-      <w:r>
+        <w:t>The same is true if the user has a valid location but this location has not been made available to the user through roles. In this case when the button is used, it will fail with the error :ORA-29532: Java call terminated by uncaught Java exception: java.security.AccessControlException:the Permission (java.io.FilePermission &lt;folder&gt; read has not been......</w:t>
+      </w:r>
+    </w:p>
+    <w:p>
+      <w:pPr>
+        <w:pStyle w:val="NormalWeb"/>
         <w:rPr>
           <w:rFonts w:ascii="Verdana" w:hAnsi="Verdana"/>
           <w:color w:val="000000"/>
           <w:sz w:val="15"/>
           <w:szCs w:val="15"/>
         </w:rPr>
-        <w:t>error :ORA</w:t>
-      </w:r>
-      <w:proofErr w:type="gramEnd"/>
+      </w:pPr>
       <w:r>
         <w:rPr>
           <w:rFonts w:ascii="Verdana" w:hAnsi="Verdana"/>
@@ -3148,19 +3233,19 @@
           <w:sz w:val="15"/>
           <w:szCs w:val="15"/>
         </w:rPr>
-        <w:t xml:space="preserve">-29532: Java call terminated by uncaught Java exception: </w:t>
-      </w:r>
-      <w:proofErr w:type="spellStart"/>
-      <w:r>
+        <w:t xml:space="preserve">The form needs to de-activate the button in cases where the location is unknown or if the user has no privileges on the folder. </w:t>
+      </w:r>
+    </w:p>
+    <w:p>
+      <w:pPr>
+        <w:pStyle w:val="NormalWeb"/>
         <w:rPr>
           <w:rFonts w:ascii="Verdana" w:hAnsi="Verdana"/>
           <w:color w:val="000000"/>
           <w:sz w:val="15"/>
           <w:szCs w:val="15"/>
         </w:rPr>
-        <w:t>java.security.AccessControlException:the</w:t>
-      </w:r>
-      <w:proofErr w:type="spellEnd"/>
+      </w:pPr>
       <w:r>
         <w:rPr>
           <w:rFonts w:ascii="Verdana" w:hAnsi="Verdana"/>
@@ -3168,19 +3253,19 @@
           <w:sz w:val="15"/>
           <w:szCs w:val="15"/>
         </w:rPr>
-        <w:t xml:space="preserve"> Permission (</w:t>
-      </w:r>
-      <w:proofErr w:type="spellStart"/>
-      <w:r>
+        <w:t xml:space="preserve">The imposition of the FGAC available in a 4.6.0.0 fix will prevent a user from seeing a folder on which they have no role-based permission. Hence, case 2 above will degenerate to case 1 after the fix has been applied. </w:t>
+      </w:r>
+    </w:p>
+    <w:p>
+      <w:pPr>
+        <w:pStyle w:val="NormalWeb"/>
         <w:rPr>
           <w:rFonts w:ascii="Verdana" w:hAnsi="Verdana"/>
           <w:color w:val="000000"/>
           <w:sz w:val="15"/>
           <w:szCs w:val="15"/>
         </w:rPr>
-        <w:t>java.io.FilePermission</w:t>
-      </w:r>
-      <w:proofErr w:type="spellEnd"/>
+      </w:pPr>
       <w:r>
         <w:rPr>
           <w:rFonts w:ascii="Verdana" w:hAnsi="Verdana"/>
@@ -3188,79 +3273,8 @@
           <w:sz w:val="15"/>
           <w:szCs w:val="15"/>
         </w:rPr>
-        <w:t xml:space="preserve"> &lt;folder&gt; read has not been......</w:t>
-      </w:r>
-    </w:p>
-    <w:p>
-      <w:pPr>
-        <w:pStyle w:val="NormalWeb"/>
-        <w:rPr>
-          <w:rFonts w:ascii="Verdana" w:hAnsi="Verdana"/>
-          <w:color w:val="000000"/>
-          <w:sz w:val="15"/>
-          <w:szCs w:val="15"/>
-        </w:rPr>
-      </w:pPr>
-      <w:r>
-        <w:rPr>
-          <w:rFonts w:ascii="Verdana" w:hAnsi="Verdana"/>
-          <w:color w:val="000000"/>
-          <w:sz w:val="15"/>
-          <w:szCs w:val="15"/>
-        </w:rPr>
-        <w:t xml:space="preserve">The form needs to de-activate the button in cases where the location is unknown or if the user has no privileges on the folder. </w:t>
-      </w:r>
-    </w:p>
-    <w:p>
-      <w:pPr>
-        <w:pStyle w:val="NormalWeb"/>
-        <w:rPr>
-          <w:rFonts w:ascii="Verdana" w:hAnsi="Verdana"/>
-          <w:color w:val="000000"/>
-          <w:sz w:val="15"/>
-          <w:szCs w:val="15"/>
-        </w:rPr>
-      </w:pPr>
-      <w:r>
-        <w:rPr>
-          <w:rFonts w:ascii="Verdana" w:hAnsi="Verdana"/>
-          <w:color w:val="000000"/>
-          <w:sz w:val="15"/>
-          <w:szCs w:val="15"/>
-        </w:rPr>
-        <w:t xml:space="preserve">The imposition of the FGAC available in a 4.6.0.0 fix will prevent a user from seeing a folder on which they have no role-based permission. Hence, case 2 above will degenerate to case 1 after the fix has been applied. </w:t>
-      </w:r>
-    </w:p>
-    <w:p>
-      <w:pPr>
-        <w:pStyle w:val="NormalWeb"/>
-        <w:rPr>
-          <w:rFonts w:ascii="Verdana" w:hAnsi="Verdana"/>
-          <w:color w:val="000000"/>
-          <w:sz w:val="15"/>
-          <w:szCs w:val="15"/>
-        </w:rPr>
-      </w:pPr>
-      <w:r>
-        <w:rPr>
-          <w:rFonts w:ascii="Verdana" w:hAnsi="Verdana"/>
-          <w:color w:val="000000"/>
-          <w:sz w:val="15"/>
-          <w:szCs w:val="15"/>
-        </w:rPr>
-        <w:t xml:space="preserve">Below are the screen shots displaying some of the outcomes that might </w:t>
-      </w:r>
-      <w:proofErr w:type="gramStart"/>
-      <w:r>
-        <w:rPr>
-          <w:rFonts w:ascii="Verdana" w:hAnsi="Verdana"/>
-          <w:color w:val="000000"/>
-          <w:sz w:val="15"/>
-          <w:szCs w:val="15"/>
-        </w:rPr>
-        <w:t>arise.</w:t>
-      </w:r>
-      <w:proofErr w:type="gramEnd"/>
+        <w:t>Below are the screen shots displaying some of the outcomes that might arise.</w:t>
+      </w:r>
     </w:p>
     <w:p>
       <w:pPr>
@@ -3451,7 +3465,6 @@
           <w:iCs w:val="0"/>
         </w:rPr>
       </w:pPr>
-      <w:proofErr w:type="spellStart"/>
       <w:r>
         <w:rPr>
           <w:rStyle w:val="TableTitleline"/>
@@ -3461,18 +3474,7 @@
           <w:iCs w:val="0"/>
         </w:rPr>
         <w:lastRenderedPageBreak/>
-        <w:t>Hig_directories</w:t>
-      </w:r>
-      <w:proofErr w:type="spellEnd"/>
-      <w:r>
-        <w:rPr>
-          <w:rStyle w:val="TableTitleline"/>
-          <w:b/>
-          <w:bCs w:val="0"/>
-          <w:i w:val="0"/>
-          <w:iCs w:val="0"/>
-        </w:rPr>
-        <w:t xml:space="preserve"> form HIG1895 gives unhandled Java exception</w:t>
+        <w:t>Hig_directories form HIG1895 gives unhandled Java exception</w:t>
       </w:r>
     </w:p>
     <w:p>
@@ -3492,9 +3494,8 @@
           <w:sz w:val="15"/>
           <w:szCs w:val="15"/>
         </w:rPr>
-        <w:t xml:space="preserve">The HIG_DIRECTORIES form HIG1895 provides a list of Java Role </w:t>
-      </w:r>
-      <w:proofErr w:type="spellStart"/>
+        <w:t>The HIG_DIRECTORIES form HIG1895 provides a list of Java Role Privs for each directory. U</w:t>
+      </w:r>
       <w:r>
         <w:rPr>
           <w:rFonts w:ascii="Verdana" w:hAnsi="Verdana"/>
@@ -3502,9 +3503,8 @@
           <w:sz w:val="15"/>
           <w:szCs w:val="15"/>
         </w:rPr>
-        <w:t>Privs</w:t>
-      </w:r>
-      <w:proofErr w:type="spellEnd"/>
+        <w:t xml:space="preserve">sers </w:t>
+      </w:r>
       <w:r>
         <w:rPr>
           <w:rFonts w:ascii="Verdana" w:hAnsi="Verdana"/>
@@ -3512,9 +3512,8 @@
           <w:sz w:val="15"/>
           <w:szCs w:val="15"/>
         </w:rPr>
-        <w:t xml:space="preserve"> for each directory. </w:t>
-      </w:r>
-      <w:proofErr w:type="spellStart"/>
+        <w:t>may set the Read/Write/Delete/Execute flags for each of the directo</w:t>
+      </w:r>
       <w:r>
         <w:rPr>
           <w:rFonts w:ascii="Verdana" w:hAnsi="Verdana"/>
@@ -3522,9 +3521,8 @@
           <w:sz w:val="15"/>
           <w:szCs w:val="15"/>
         </w:rPr>
-        <w:t>Usres</w:t>
-      </w:r>
-      <w:proofErr w:type="spellEnd"/>
+        <w:t>ries</w:t>
+      </w:r>
       <w:r>
         <w:rPr>
           <w:rFonts w:ascii="Verdana" w:hAnsi="Verdana"/>
@@ -3532,9 +3530,8 @@
           <w:sz w:val="15"/>
           <w:szCs w:val="15"/>
         </w:rPr>
-        <w:t xml:space="preserve"> may set the Read/Write/Delete/Execute flags for each of the </w:t>
-      </w:r>
-      <w:proofErr w:type="spellStart"/>
+        <w:t xml:space="preserve">. However, a subordinate user may not have access to the directory due to the role-based permissions. </w:t>
+      </w:r>
       <w:r>
         <w:rPr>
           <w:rFonts w:ascii="Verdana" w:hAnsi="Verdana"/>
@@ -3542,9 +3539,8 @@
           <w:sz w:val="15"/>
           <w:szCs w:val="15"/>
         </w:rPr>
-        <w:t>directoires</w:t>
-      </w:r>
-      <w:proofErr w:type="spellEnd"/>
+        <w:t>An</w:t>
+      </w:r>
       <w:r>
         <w:rPr>
           <w:rFonts w:ascii="Verdana" w:hAnsi="Verdana"/>
@@ -3552,19 +3548,19 @@
           <w:sz w:val="15"/>
           <w:szCs w:val="15"/>
         </w:rPr>
-        <w:t xml:space="preserve">. However, a subordinate user may not have access to the directory due to the role-based permissions. </w:t>
-      </w:r>
-      <w:proofErr w:type="gramStart"/>
-      <w:r>
+        <w:t xml:space="preserve"> attempt to set the privilege will fail if the user has not been configured with the dictionary access required. The failure is an unhandled Java exception such as ORA-29532 - Java call terminated by uncaught Java exception.....</w:t>
+      </w:r>
+    </w:p>
+    <w:p>
+      <w:pPr>
+        <w:pStyle w:val="NormalWeb"/>
         <w:rPr>
           <w:rFonts w:ascii="Verdana" w:hAnsi="Verdana"/>
           <w:color w:val="000000"/>
           <w:sz w:val="15"/>
           <w:szCs w:val="15"/>
         </w:rPr>
-        <w:t>an</w:t>
-      </w:r>
-      <w:proofErr w:type="gramEnd"/>
+      </w:pPr>
       <w:r>
         <w:rPr>
           <w:rFonts w:ascii="Verdana" w:hAnsi="Verdana"/>
@@ -3572,39 +3568,17 @@
           <w:sz w:val="15"/>
           <w:szCs w:val="15"/>
         </w:rPr>
-        <w:t xml:space="preserve"> attempt to set the privilege will fail if the user has not been configured with the dictionary access required. The failure is an unhandled Java exception such as ORA-29532 - Java call terminated by uncaught Java exception.....</w:t>
-      </w:r>
-    </w:p>
-    <w:p>
-      <w:pPr>
-        <w:pStyle w:val="NormalWeb"/>
+        <w:t xml:space="preserve">Imposing FGAC on the </w:t>
+      </w:r>
+      <w:r>
         <w:rPr>
           <w:rFonts w:ascii="Verdana" w:hAnsi="Verdana"/>
           <w:color w:val="000000"/>
           <w:sz w:val="15"/>
           <w:szCs w:val="15"/>
         </w:rPr>
-      </w:pPr>
-      <w:r>
-        <w:rPr>
-          <w:rFonts w:ascii="Verdana" w:hAnsi="Verdana"/>
-          <w:color w:val="000000"/>
-          <w:sz w:val="15"/>
-          <w:szCs w:val="15"/>
-        </w:rPr>
-        <w:t xml:space="preserve">Imposing FGAC on the </w:t>
-      </w:r>
-      <w:proofErr w:type="spellStart"/>
-      <w:r>
-        <w:rPr>
-          <w:rFonts w:ascii="Verdana" w:hAnsi="Verdana"/>
-          <w:color w:val="000000"/>
-          <w:sz w:val="15"/>
-          <w:szCs w:val="15"/>
-        </w:rPr>
-        <w:t>direcrory</w:t>
-      </w:r>
-      <w:proofErr w:type="spellEnd"/>
+        <w:t>directory</w:t>
+      </w:r>
       <w:r>
         <w:rPr>
           <w:rFonts w:ascii="Verdana" w:hAnsi="Verdana"/>
@@ -3813,7 +3787,7 @@
               <w:noProof/>
             </w:rPr>
             <w:drawing>
-              <wp:inline distT="0" distB="0" distL="0" distR="0" wp14:anchorId="2FCD5922" wp14:editId="73E12BB0">
+              <wp:inline distT="0" distB="0" distL="0" distR="0" wp14:anchorId="4BF95BBC" wp14:editId="38410ADF">
                 <wp:extent cx="2543175" cy="638175"/>
                 <wp:effectExtent l="0" t="0" r="9525" b="9525"/>
                 <wp:docPr id="3" name="Picture 1" descr="Bentley Header Logo 02"/>
@@ -3988,7 +3962,7 @@
             <w:fldChar w:fldCharType="separate"/>
           </w:r>
           <w:r>
-            <w:t>1-May-13</w:t>
+            <w:t>9-May-13</w:t>
           </w:r>
           <w:r>
             <w:fldChar w:fldCharType="end"/>
@@ -4148,11 +4122,21 @@
               <w:rStyle w:val="HighlightText"/>
             </w:rPr>
           </w:pPr>
-          <w:fldSimple w:instr=" DOCPROPERTY  $Product$  \* MERGEFORMAT ">
-            <w:r>
-              <w:t>Network Manager</w:t>
-            </w:r>
-          </w:fldSimple>
+          <w:r>
+            <w:fldChar w:fldCharType="begin"/>
+          </w:r>
+          <w:r>
+            <w:instrText xml:space="preserve"> DOCPROPERTY  $Product$  \* MERGEFORMAT </w:instrText>
+          </w:r>
+          <w:r>
+            <w:fldChar w:fldCharType="separate"/>
+          </w:r>
+          <w:r>
+            <w:t>Network Manager</w:t>
+          </w:r>
+          <w:r>
+            <w:fldChar w:fldCharType="end"/>
+          </w:r>
           <w:r>
             <w:t xml:space="preserve"> Fix Release Notes</w:t>
           </w:r>
@@ -4199,19 +4183,39 @@
           <w:vAlign w:val="center"/>
         </w:tcPr>
         <w:p>
-          <w:fldSimple w:instr=" DOCPROPERTY  &quot;$Base Release$&quot;  \* MERGEFORMAT ">
-            <w:r>
-              <w:t>4.6.0.0</w:t>
-            </w:r>
-          </w:fldSimple>
+          <w:r>
+            <w:fldChar w:fldCharType="begin"/>
+          </w:r>
+          <w:r>
+            <w:instrText xml:space="preserve"> DOCPROPERTY  "$Base Release$"  \* MERGEFORMAT </w:instrText>
+          </w:r>
+          <w:r>
+            <w:fldChar w:fldCharType="separate"/>
+          </w:r>
+          <w:r>
+            <w:t>4.6.0.0</w:t>
+          </w:r>
+          <w:r>
+            <w:fldChar w:fldCharType="end"/>
+          </w:r>
           <w:r>
             <w:t xml:space="preserve"> Fix </w:t>
           </w:r>
-          <w:fldSimple w:instr=" DOCPROPERTY  &quot;$Fix Number$&quot;  \* MERGEFORMAT ">
-            <w:r>
-              <w:t>6</w:t>
-            </w:r>
-          </w:fldSimple>
+          <w:r>
+            <w:fldChar w:fldCharType="begin"/>
+          </w:r>
+          <w:r>
+            <w:instrText xml:space="preserve"> DOCPROPERTY  "$Fix Number$"  \* MERGEFORMAT </w:instrText>
+          </w:r>
+          <w:r>
+            <w:fldChar w:fldCharType="separate"/>
+          </w:r>
+          <w:r>
+            <w:t>6</w:t>
+          </w:r>
+          <w:r>
+            <w:fldChar w:fldCharType="end"/>
+          </w:r>
           <w:r>
             <w:fldChar w:fldCharType="begin"/>
           </w:r>
@@ -4235,11 +4239,21 @@
           <w:r>
             <w:t xml:space="preserve">: </w:t>
           </w:r>
-          <w:fldSimple w:instr=" DOCPROPERTY  &quot;$Release Date$&quot;  \* MERGEFORMAT ">
-            <w:r>
-              <w:t>1st May 2013</w:t>
-            </w:r>
-          </w:fldSimple>
+          <w:r>
+            <w:fldChar w:fldCharType="begin"/>
+          </w:r>
+          <w:r>
+            <w:instrText xml:space="preserve"> DOCPROPERTY  "$Release Date$"  \* MERGEFORMAT </w:instrText>
+          </w:r>
+          <w:r>
+            <w:fldChar w:fldCharType="separate"/>
+          </w:r>
+          <w:r>
+            <w:t>1st May 2013</w:t>
+          </w:r>
+          <w:r>
+            <w:fldChar w:fldCharType="end"/>
+          </w:r>
         </w:p>
       </w:tc>
       <w:tc>
@@ -4264,7 +4278,7 @@
             <w:rPr>
               <w:noProof/>
             </w:rPr>
-            <w:t>2</w:t>
+            <w:t>7</w:t>
           </w:r>
           <w:r>
             <w:rPr>

</xml_diff>